<commit_message>
Add more calcs to kontr prim
</commit_message>
<xml_diff>
--- a/docs/Otchet.docx
+++ b/docs/Otchet.docx
@@ -3150,7 +3150,7 @@
             <v:path o:extrusionok="f" gradientshapeok="t" o:connecttype="rect"/>
             <o:lock v:ext="edit" aspectratio="t"/>
           </v:shapetype>
-          <v:shape id="_x0000_i1025" type="#_x0000_t75" style="width:146.25pt;height:679.5pt">
+          <v:shape id="_x0000_i1025" type="#_x0000_t75" style="width:146.15pt;height:679.15pt">
             <v:imagedata r:id="rId8" o:title="Minaeva_4"/>
           </v:shape>
         </w:pict>
@@ -3428,8 +3428,6 @@
         </w:rPr>
         <w:t>.</w:t>
       </w:r>
-      <w:bookmarkStart w:id="0" w:name="_GoBack"/>
-      <w:bookmarkEnd w:id="0"/>
     </w:p>
     <w:p>
       <w:pPr>
@@ -3445,7 +3443,25 @@
         <w:rPr>
           <w:sz w:val="24"/>
         </w:rPr>
-        <w:t xml:space="preserve">Команда </w:t>
+        <w:t>Команда</w:t>
+      </w:r>
+      <w:r>
+        <w:rPr>
+          <w:sz w:val="24"/>
+        </w:rPr>
+        <w:t xml:space="preserve"> для прямого решения</w:t>
+      </w:r>
+      <w:r>
+        <w:rPr>
+          <w:sz w:val="24"/>
+        </w:rPr>
+        <w:t xml:space="preserve"> </w:t>
+      </w:r>
+      <w:r>
+        <w:rPr>
+          <w:sz w:val="24"/>
+        </w:rPr>
+        <w:br/>
       </w:r>
       <w:r>
         <w:rPr>
@@ -3522,6 +3538,40 @@
         </w:rPr>
         <w:t>,1,1000}], 20]</w:t>
       </w:r>
+      <w:r>
+        <w:rPr>
+          <w:rFonts w:ascii="Consolas" w:hAnsi="Consolas"/>
+          <w:sz w:val="24"/>
+        </w:rPr>
+        <w:br/>
+      </w:r>
+      <w:r>
+        <w:rPr>
+          <w:sz w:val="24"/>
+        </w:rPr>
+        <w:t>Команда для отдельного решения</w:t>
+      </w:r>
+      <w:r>
+        <w:rPr>
+          <w:rFonts w:ascii="Consolas" w:hAnsi="Consolas"/>
+          <w:sz w:val="24"/>
+        </w:rPr>
+        <w:t xml:space="preserve"> </w:t>
+      </w:r>
+      <w:r>
+        <w:rPr>
+          <w:rFonts w:ascii="Consolas" w:hAnsi="Consolas"/>
+          <w:sz w:val="24"/>
+        </w:rPr>
+        <w:br/>
+      </w:r>
+      <w:r>
+        <w:rPr>
+          <w:rFonts w:ascii="Consolas" w:hAnsi="Consolas"/>
+          <w:sz w:val="24"/>
+        </w:rPr>
+        <w:t>N[Sum[1 / n, {n,1,1000,2}] - Sum[1 / n, {n,2,1000,2}], 20]</w:t>
+      </w:r>
     </w:p>
     <w:p>
       <w:pPr>
@@ -3541,7 +3591,7 @@
         </w:rPr>
         <w:drawing>
           <wp:inline distT="0" distB="0" distL="0" distR="0" wp14:anchorId="1AD4FAF4" wp14:editId="1FA870C5">
-            <wp:extent cx="2114550" cy="1657350"/>
+            <wp:extent cx="1496401" cy="1172855"/>
             <wp:effectExtent l="0" t="0" r="0" b="0"/>
             <wp:docPr id="3" name="Рисунок 3"/>
             <wp:cNvGraphicFramePr>
@@ -3563,7 +3613,7 @@
                   <pic:spPr>
                     <a:xfrm>
                       <a:off x="0" y="0"/>
-                      <a:ext cx="2114550" cy="1657350"/>
+                      <a:ext cx="1568260" cy="1229177"/>
                     </a:xfrm>
                     <a:prstGeom prst="rect">
                       <a:avLst/>
@@ -3575,6 +3625,53 @@
           </wp:inline>
         </w:drawing>
       </w:r>
+      <w:r>
+        <w:rPr>
+          <w:noProof/>
+        </w:rPr>
+        <w:t xml:space="preserve"> </w:t>
+      </w:r>
+      <w:r>
+        <w:rPr>
+          <w:sz w:val="24"/>
+          <w:lang w:val="en-US"/>
+        </w:rPr>
+        <w:drawing>
+          <wp:inline distT="0" distB="0" distL="0" distR="0" wp14:anchorId="18A5FC3C" wp14:editId="138C38E1">
+            <wp:extent cx="3316406" cy="1220323"/>
+            <wp:effectExtent l="0" t="0" r="0" b="0"/>
+            <wp:docPr id="2" name="Рисунок 2"/>
+            <wp:cNvGraphicFramePr>
+              <a:graphicFrameLocks xmlns:a="http://schemas.openxmlformats.org/drawingml/2006/main" noChangeAspect="1"/>
+            </wp:cNvGraphicFramePr>
+            <a:graphic xmlns:a="http://schemas.openxmlformats.org/drawingml/2006/main">
+              <a:graphicData uri="http://schemas.openxmlformats.org/drawingml/2006/picture">
+                <pic:pic xmlns:pic="http://schemas.openxmlformats.org/drawingml/2006/picture">
+                  <pic:nvPicPr>
+                    <pic:cNvPr id="1" name=""/>
+                    <pic:cNvPicPr/>
+                  </pic:nvPicPr>
+                  <pic:blipFill>
+                    <a:blip r:embed="rId11"/>
+                    <a:stretch>
+                      <a:fillRect/>
+                    </a:stretch>
+                  </pic:blipFill>
+                  <pic:spPr>
+                    <a:xfrm>
+                      <a:off x="0" y="0"/>
+                      <a:ext cx="3329962" cy="1225311"/>
+                    </a:xfrm>
+                    <a:prstGeom prst="rect">
+                      <a:avLst/>
+                    </a:prstGeom>
+                  </pic:spPr>
+                </pic:pic>
+              </a:graphicData>
+            </a:graphic>
+          </wp:inline>
+        </w:drawing>
+      </w:r>
     </w:p>
     <w:p>
       <w:pPr>
@@ -3607,7 +3704,15 @@
         <w:rPr>
           <w:sz w:val="24"/>
         </w:rPr>
-        <w:t>При работе программы результаты двух методов вычисления не равны из-за особенности хранения чисел с плавающей точкой в памяти компьютера. Происходит потеря точности при операциях на слишком маленьких значениях.</w:t>
+        <w:t>При работе программы результаты двух методов вычисления не равны из-за особенности хранения чисел с плавающей точкой в памяти компьютера. Происходит потеря точности при операциях на слишком маленьких значения</w:t>
+      </w:r>
+      <w:bookmarkStart w:id="0" w:name="_GoBack"/>
+      <w:bookmarkEnd w:id="0"/>
+      <w:r>
+        <w:rPr>
+          <w:sz w:val="24"/>
+        </w:rPr>
+        <w:t>х.</w:t>
       </w:r>
     </w:p>
     <w:p>
@@ -3624,6 +3729,7 @@
         <w:rPr>
           <w:b/>
         </w:rPr>
+        <w:lastRenderedPageBreak/>
         <w:t>Вывод</w:t>
       </w:r>
       <w:r>
@@ -4675,7 +4781,7 @@
 </file>
 
 <file path=customXml/itemProps1.xml><?xml version="1.0" encoding="utf-8"?>
-<ds:datastoreItem xmlns:ds="http://schemas.openxmlformats.org/officeDocument/2006/customXml" ds:itemID="{6A74B4C6-A83D-47CA-9AF8-7EA8387BF849}">
+<ds:datastoreItem xmlns:ds="http://schemas.openxmlformats.org/officeDocument/2006/customXml" ds:itemID="{CDB1E8D4-A955-4918-9494-40DEEB93E322}">
   <ds:schemaRefs>
     <ds:schemaRef ds:uri="http://schemas.openxmlformats.org/officeDocument/2006/bibliography"/>
   </ds:schemaRefs>

</xml_diff>

<commit_message>
Add sum_plus and sum_minus output
</commit_message>
<xml_diff>
--- a/docs/Otchet.docx
+++ b/docs/Otchet.docx
@@ -931,21 +931,6 @@
           <w:lang w:val="en-US" w:eastAsia="en-US"/>
         </w:rPr>
       </w:pPr>
-    </w:p>
-    <w:p>
-      <w:pPr>
-        <w:autoSpaceDE w:val="0"/>
-        <w:autoSpaceDN w:val="0"/>
-        <w:adjustRightInd w:val="0"/>
-        <w:spacing w:after="0" w:line="240" w:lineRule="auto"/>
-        <w:ind w:left="0" w:firstLine="0"/>
-        <w:rPr>
-          <w:rFonts w:ascii="Consolas" w:eastAsiaTheme="minorHAnsi" w:hAnsi="Consolas" w:cs="Consolas"/>
-          <w:sz w:val="19"/>
-          <w:szCs w:val="19"/>
-          <w:lang w:val="en-US" w:eastAsia="en-US"/>
-        </w:rPr>
-      </w:pPr>
       <w:r>
         <w:rPr>
           <w:rFonts w:ascii="Consolas" w:eastAsiaTheme="minorHAnsi" w:hAnsi="Consolas" w:cs="Consolas"/>
@@ -999,21 +984,6 @@
           <w:lang w:val="en-US" w:eastAsia="en-US"/>
         </w:rPr>
       </w:pPr>
-    </w:p>
-    <w:p>
-      <w:pPr>
-        <w:autoSpaceDE w:val="0"/>
-        <w:autoSpaceDN w:val="0"/>
-        <w:adjustRightInd w:val="0"/>
-        <w:spacing w:after="0" w:line="240" w:lineRule="auto"/>
-        <w:ind w:left="0" w:firstLine="0"/>
-        <w:rPr>
-          <w:rFonts w:ascii="Consolas" w:eastAsiaTheme="minorHAnsi" w:hAnsi="Consolas" w:cs="Consolas"/>
-          <w:sz w:val="19"/>
-          <w:szCs w:val="19"/>
-          <w:lang w:val="en-US" w:eastAsia="en-US"/>
-        </w:rPr>
-      </w:pPr>
       <w:r>
         <w:rPr>
           <w:rFonts w:ascii="Consolas" w:eastAsiaTheme="minorHAnsi" w:hAnsi="Consolas" w:cs="Consolas"/>
@@ -1184,15 +1154,86 @@
           <w:rFonts w:ascii="Consolas" w:eastAsiaTheme="minorHAnsi" w:hAnsi="Consolas" w:cs="Consolas"/>
           <w:sz w:val="19"/>
           <w:szCs w:val="19"/>
-          <w:lang w:val="en-US" w:eastAsia="en-US"/>
-        </w:rPr>
-      </w:pPr>
-      <w:r>
-        <w:rPr>
-          <w:rFonts w:ascii="Consolas" w:eastAsiaTheme="minorHAnsi" w:hAnsi="Consolas" w:cs="Consolas"/>
-          <w:sz w:val="19"/>
-          <w:szCs w:val="19"/>
-          <w:lang w:val="en-US" w:eastAsia="en-US"/>
+          <w:lang w:eastAsia="en-US"/>
+        </w:rPr>
+      </w:pPr>
+      <w:r>
+        <w:rPr>
+          <w:rFonts w:ascii="Consolas" w:eastAsiaTheme="minorHAnsi" w:hAnsi="Consolas" w:cs="Consolas"/>
+          <w:sz w:val="19"/>
+          <w:szCs w:val="19"/>
+          <w:lang w:val="en-US" w:eastAsia="en-US"/>
+        </w:rPr>
+        <w:tab/>
+      </w:r>
+      <w:r>
+        <w:rPr>
+          <w:rFonts w:ascii="Consolas" w:eastAsiaTheme="minorHAnsi" w:hAnsi="Consolas" w:cs="Consolas"/>
+          <w:sz w:val="19"/>
+          <w:szCs w:val="19"/>
+          <w:lang w:eastAsia="en-US"/>
+        </w:rPr>
+        <w:t xml:space="preserve">cout </w:t>
+      </w:r>
+      <w:r>
+        <w:rPr>
+          <w:rFonts w:ascii="Consolas" w:eastAsiaTheme="minorHAnsi" w:hAnsi="Consolas" w:cs="Consolas"/>
+          <w:color w:val="008B8B"/>
+          <w:sz w:val="19"/>
+          <w:szCs w:val="19"/>
+          <w:lang w:eastAsia="en-US"/>
+        </w:rPr>
+        <w:t>&lt;&lt;</w:t>
+      </w:r>
+      <w:r>
+        <w:rPr>
+          <w:rFonts w:ascii="Consolas" w:eastAsiaTheme="minorHAnsi" w:hAnsi="Consolas" w:cs="Consolas"/>
+          <w:sz w:val="19"/>
+          <w:szCs w:val="19"/>
+          <w:lang w:eastAsia="en-US"/>
+        </w:rPr>
+        <w:t xml:space="preserve"> </w:t>
+      </w:r>
+      <w:r>
+        <w:rPr>
+          <w:rFonts w:ascii="Consolas" w:eastAsiaTheme="minorHAnsi" w:hAnsi="Consolas" w:cs="Consolas"/>
+          <w:color w:val="A31515"/>
+          <w:sz w:val="19"/>
+          <w:szCs w:val="19"/>
+          <w:lang w:eastAsia="en-US"/>
+        </w:rPr>
+        <w:t>"Выполнила Минаева Полина Валерьевна УТН - 111\n"</w:t>
+      </w:r>
+      <w:r>
+        <w:rPr>
+          <w:rFonts w:ascii="Consolas" w:eastAsiaTheme="minorHAnsi" w:hAnsi="Consolas" w:cs="Consolas"/>
+          <w:sz w:val="19"/>
+          <w:szCs w:val="19"/>
+          <w:lang w:eastAsia="en-US"/>
+        </w:rPr>
+        <w:t>;</w:t>
+      </w:r>
+    </w:p>
+    <w:p>
+      <w:pPr>
+        <w:autoSpaceDE w:val="0"/>
+        <w:autoSpaceDN w:val="0"/>
+        <w:adjustRightInd w:val="0"/>
+        <w:spacing w:after="0" w:line="240" w:lineRule="auto"/>
+        <w:ind w:left="0" w:firstLine="0"/>
+        <w:rPr>
+          <w:rFonts w:ascii="Consolas" w:eastAsiaTheme="minorHAnsi" w:hAnsi="Consolas" w:cs="Consolas"/>
+          <w:sz w:val="19"/>
+          <w:szCs w:val="19"/>
+          <w:lang w:eastAsia="en-US"/>
+        </w:rPr>
+      </w:pPr>
+      <w:r>
+        <w:rPr>
+          <w:rFonts w:ascii="Consolas" w:eastAsiaTheme="minorHAnsi" w:hAnsi="Consolas" w:cs="Consolas"/>
+          <w:sz w:val="19"/>
+          <w:szCs w:val="19"/>
+          <w:lang w:eastAsia="en-US"/>
         </w:rPr>
         <w:tab/>
         <w:t xml:space="preserve">cout </w:t>
@@ -1203,177 +1244,6 @@
           <w:color w:val="008B8B"/>
           <w:sz w:val="19"/>
           <w:szCs w:val="19"/>
-          <w:lang w:val="en-US" w:eastAsia="en-US"/>
-        </w:rPr>
-        <w:t>&lt;&lt;</w:t>
-      </w:r>
-      <w:r>
-        <w:rPr>
-          <w:rFonts w:ascii="Consolas" w:eastAsiaTheme="minorHAnsi" w:hAnsi="Consolas" w:cs="Consolas"/>
-          <w:sz w:val="19"/>
-          <w:szCs w:val="19"/>
-          <w:lang w:val="en-US" w:eastAsia="en-US"/>
-        </w:rPr>
-        <w:t xml:space="preserve"> </w:t>
-      </w:r>
-      <w:r>
-        <w:rPr>
-          <w:rFonts w:ascii="Consolas" w:eastAsiaTheme="minorHAnsi" w:hAnsi="Consolas" w:cs="Consolas"/>
-          <w:color w:val="A31515"/>
-          <w:sz w:val="19"/>
-          <w:szCs w:val="19"/>
-          <w:lang w:val="en-US" w:eastAsia="en-US"/>
-        </w:rPr>
-        <w:t>"</w:t>
-      </w:r>
-      <w:r>
-        <w:rPr>
-          <w:rFonts w:ascii="Consolas" w:eastAsiaTheme="minorHAnsi" w:hAnsi="Consolas" w:cs="Consolas"/>
-          <w:color w:val="A31515"/>
-          <w:sz w:val="19"/>
-          <w:szCs w:val="19"/>
-          <w:lang w:eastAsia="en-US"/>
-        </w:rPr>
-        <w:t>Выполнила</w:t>
-      </w:r>
-      <w:r>
-        <w:rPr>
-          <w:rFonts w:ascii="Consolas" w:eastAsiaTheme="minorHAnsi" w:hAnsi="Consolas" w:cs="Consolas"/>
-          <w:color w:val="A31515"/>
-          <w:sz w:val="19"/>
-          <w:szCs w:val="19"/>
-          <w:lang w:val="en-US" w:eastAsia="en-US"/>
-        </w:rPr>
-        <w:t xml:space="preserve"> </w:t>
-      </w:r>
-      <w:r>
-        <w:rPr>
-          <w:rFonts w:ascii="Consolas" w:eastAsiaTheme="minorHAnsi" w:hAnsi="Consolas" w:cs="Consolas"/>
-          <w:color w:val="A31515"/>
-          <w:sz w:val="19"/>
-          <w:szCs w:val="19"/>
-          <w:lang w:eastAsia="en-US"/>
-        </w:rPr>
-        <w:t>Минаева</w:t>
-      </w:r>
-      <w:r>
-        <w:rPr>
-          <w:rFonts w:ascii="Consolas" w:eastAsiaTheme="minorHAnsi" w:hAnsi="Consolas" w:cs="Consolas"/>
-          <w:color w:val="A31515"/>
-          <w:sz w:val="19"/>
-          <w:szCs w:val="19"/>
-          <w:lang w:val="en-US" w:eastAsia="en-US"/>
-        </w:rPr>
-        <w:t xml:space="preserve"> </w:t>
-      </w:r>
-      <w:r>
-        <w:rPr>
-          <w:rFonts w:ascii="Consolas" w:eastAsiaTheme="minorHAnsi" w:hAnsi="Consolas" w:cs="Consolas"/>
-          <w:color w:val="A31515"/>
-          <w:sz w:val="19"/>
-          <w:szCs w:val="19"/>
-          <w:lang w:eastAsia="en-US"/>
-        </w:rPr>
-        <w:t>Полина</w:t>
-      </w:r>
-      <w:r>
-        <w:rPr>
-          <w:rFonts w:ascii="Consolas" w:eastAsiaTheme="minorHAnsi" w:hAnsi="Consolas" w:cs="Consolas"/>
-          <w:color w:val="A31515"/>
-          <w:sz w:val="19"/>
-          <w:szCs w:val="19"/>
-          <w:lang w:val="en-US" w:eastAsia="en-US"/>
-        </w:rPr>
-        <w:t xml:space="preserve"> </w:t>
-      </w:r>
-      <w:r>
-        <w:rPr>
-          <w:rFonts w:ascii="Consolas" w:eastAsiaTheme="minorHAnsi" w:hAnsi="Consolas" w:cs="Consolas"/>
-          <w:color w:val="A31515"/>
-          <w:sz w:val="19"/>
-          <w:szCs w:val="19"/>
-          <w:lang w:eastAsia="en-US"/>
-        </w:rPr>
-        <w:t>Валерьевна</w:t>
-      </w:r>
-      <w:r>
-        <w:rPr>
-          <w:rFonts w:ascii="Consolas" w:eastAsiaTheme="minorHAnsi" w:hAnsi="Consolas" w:cs="Consolas"/>
-          <w:color w:val="A31515"/>
-          <w:sz w:val="19"/>
-          <w:szCs w:val="19"/>
-          <w:lang w:val="en-US" w:eastAsia="en-US"/>
-        </w:rPr>
-        <w:t xml:space="preserve"> </w:t>
-      </w:r>
-      <w:r>
-        <w:rPr>
-          <w:rFonts w:ascii="Consolas" w:eastAsiaTheme="minorHAnsi" w:hAnsi="Consolas" w:cs="Consolas"/>
-          <w:color w:val="A31515"/>
-          <w:sz w:val="19"/>
-          <w:szCs w:val="19"/>
-          <w:lang w:eastAsia="en-US"/>
-        </w:rPr>
-        <w:t>УТН</w:t>
-      </w:r>
-      <w:r>
-        <w:rPr>
-          <w:rFonts w:ascii="Consolas" w:eastAsiaTheme="minorHAnsi" w:hAnsi="Consolas" w:cs="Consolas"/>
-          <w:color w:val="A31515"/>
-          <w:sz w:val="19"/>
-          <w:szCs w:val="19"/>
-          <w:lang w:val="en-US" w:eastAsia="en-US"/>
-        </w:rPr>
-        <w:t xml:space="preserve"> - 111\n"</w:t>
-      </w:r>
-      <w:r>
-        <w:rPr>
-          <w:rFonts w:ascii="Consolas" w:eastAsiaTheme="minorHAnsi" w:hAnsi="Consolas" w:cs="Consolas"/>
-          <w:sz w:val="19"/>
-          <w:szCs w:val="19"/>
-          <w:lang w:val="en-US" w:eastAsia="en-US"/>
-        </w:rPr>
-        <w:t>;</w:t>
-      </w:r>
-    </w:p>
-    <w:p>
-      <w:pPr>
-        <w:autoSpaceDE w:val="0"/>
-        <w:autoSpaceDN w:val="0"/>
-        <w:adjustRightInd w:val="0"/>
-        <w:spacing w:after="0" w:line="240" w:lineRule="auto"/>
-        <w:ind w:left="0" w:firstLine="0"/>
-        <w:rPr>
-          <w:rFonts w:ascii="Consolas" w:eastAsiaTheme="minorHAnsi" w:hAnsi="Consolas" w:cs="Consolas"/>
-          <w:sz w:val="19"/>
-          <w:szCs w:val="19"/>
-          <w:lang w:eastAsia="en-US"/>
-        </w:rPr>
-      </w:pPr>
-      <w:r>
-        <w:rPr>
-          <w:rFonts w:ascii="Consolas" w:eastAsiaTheme="minorHAnsi" w:hAnsi="Consolas" w:cs="Consolas"/>
-          <w:sz w:val="19"/>
-          <w:szCs w:val="19"/>
-          <w:lang w:val="en-US" w:eastAsia="en-US"/>
-        </w:rPr>
-        <w:tab/>
-      </w:r>
-      <w:r>
-        <w:rPr>
-          <w:rFonts w:ascii="Consolas" w:eastAsiaTheme="minorHAnsi" w:hAnsi="Consolas" w:cs="Consolas"/>
-          <w:sz w:val="19"/>
-          <w:szCs w:val="19"/>
-          <w:lang w:eastAsia="en-US"/>
-        </w:rPr>
-        <w:t xml:space="preserve">cout </w:t>
-      </w:r>
-      <w:r>
-        <w:rPr>
-          <w:rFonts w:ascii="Consolas" w:eastAsiaTheme="minorHAnsi" w:hAnsi="Consolas" w:cs="Consolas"/>
-          <w:color w:val="008B8B"/>
-          <w:sz w:val="19"/>
-          <w:szCs w:val="19"/>
           <w:lang w:eastAsia="en-US"/>
         </w:rPr>
         <w:t>&lt;&lt;</w:t>
@@ -2373,6 +2243,318 @@
           <w:lang w:val="en-US" w:eastAsia="en-US"/>
         </w:rPr>
         <w:tab/>
+        <w:t xml:space="preserve">cout </w:t>
+      </w:r>
+      <w:r>
+        <w:rPr>
+          <w:rFonts w:ascii="Consolas" w:eastAsiaTheme="minorHAnsi" w:hAnsi="Consolas" w:cs="Consolas"/>
+          <w:color w:val="008B8B"/>
+          <w:sz w:val="19"/>
+          <w:szCs w:val="19"/>
+          <w:lang w:val="en-US" w:eastAsia="en-US"/>
+        </w:rPr>
+        <w:t>&lt;&lt;</w:t>
+      </w:r>
+      <w:r>
+        <w:rPr>
+          <w:rFonts w:ascii="Consolas" w:eastAsiaTheme="minorHAnsi" w:hAnsi="Consolas" w:cs="Consolas"/>
+          <w:sz w:val="19"/>
+          <w:szCs w:val="19"/>
+          <w:lang w:val="en-US" w:eastAsia="en-US"/>
+        </w:rPr>
+        <w:t xml:space="preserve"> </w:t>
+      </w:r>
+      <w:r>
+        <w:rPr>
+          <w:rFonts w:ascii="Consolas" w:eastAsiaTheme="minorHAnsi" w:hAnsi="Consolas" w:cs="Consolas"/>
+          <w:color w:val="A31515"/>
+          <w:sz w:val="19"/>
+          <w:szCs w:val="19"/>
+          <w:lang w:val="en-US" w:eastAsia="en-US"/>
+        </w:rPr>
+        <w:t>"</w:t>
+      </w:r>
+      <w:r>
+        <w:rPr>
+          <w:rFonts w:ascii="Consolas" w:eastAsiaTheme="minorHAnsi" w:hAnsi="Consolas" w:cs="Consolas"/>
+          <w:color w:val="A31515"/>
+          <w:sz w:val="19"/>
+          <w:szCs w:val="19"/>
+          <w:lang w:eastAsia="en-US"/>
+        </w:rPr>
+        <w:t>Сумма</w:t>
+      </w:r>
+      <w:r>
+        <w:rPr>
+          <w:rFonts w:ascii="Consolas" w:eastAsiaTheme="minorHAnsi" w:hAnsi="Consolas" w:cs="Consolas"/>
+          <w:color w:val="A31515"/>
+          <w:sz w:val="19"/>
+          <w:szCs w:val="19"/>
+          <w:lang w:val="en-US" w:eastAsia="en-US"/>
+        </w:rPr>
+        <w:t xml:space="preserve"> </w:t>
+      </w:r>
+      <w:r>
+        <w:rPr>
+          <w:rFonts w:ascii="Consolas" w:eastAsiaTheme="minorHAnsi" w:hAnsi="Consolas" w:cs="Consolas"/>
+          <w:color w:val="A31515"/>
+          <w:sz w:val="19"/>
+          <w:szCs w:val="19"/>
+          <w:lang w:eastAsia="en-US"/>
+        </w:rPr>
+        <w:t>положительных</w:t>
+      </w:r>
+      <w:r>
+        <w:rPr>
+          <w:rFonts w:ascii="Consolas" w:eastAsiaTheme="minorHAnsi" w:hAnsi="Consolas" w:cs="Consolas"/>
+          <w:color w:val="A31515"/>
+          <w:sz w:val="19"/>
+          <w:szCs w:val="19"/>
+          <w:lang w:val="en-US" w:eastAsia="en-US"/>
+        </w:rPr>
+        <w:t>: "</w:t>
+      </w:r>
+      <w:r>
+        <w:rPr>
+          <w:rFonts w:ascii="Consolas" w:eastAsiaTheme="minorHAnsi" w:hAnsi="Consolas" w:cs="Consolas"/>
+          <w:sz w:val="19"/>
+          <w:szCs w:val="19"/>
+          <w:lang w:val="en-US" w:eastAsia="en-US"/>
+        </w:rPr>
+        <w:t xml:space="preserve"> </w:t>
+      </w:r>
+      <w:r>
+        <w:rPr>
+          <w:rFonts w:ascii="Consolas" w:eastAsiaTheme="minorHAnsi" w:hAnsi="Consolas" w:cs="Consolas"/>
+          <w:color w:val="008B8B"/>
+          <w:sz w:val="19"/>
+          <w:szCs w:val="19"/>
+          <w:lang w:val="en-US" w:eastAsia="en-US"/>
+        </w:rPr>
+        <w:t>&lt;&lt;</w:t>
+      </w:r>
+      <w:r>
+        <w:rPr>
+          <w:rFonts w:ascii="Consolas" w:eastAsiaTheme="minorHAnsi" w:hAnsi="Consolas" w:cs="Consolas"/>
+          <w:sz w:val="19"/>
+          <w:szCs w:val="19"/>
+          <w:lang w:val="en-US" w:eastAsia="en-US"/>
+        </w:rPr>
+        <w:t xml:space="preserve"> sum_plus </w:t>
+      </w:r>
+      <w:r>
+        <w:rPr>
+          <w:rFonts w:ascii="Consolas" w:eastAsiaTheme="minorHAnsi" w:hAnsi="Consolas" w:cs="Consolas"/>
+          <w:color w:val="008B8B"/>
+          <w:sz w:val="19"/>
+          <w:szCs w:val="19"/>
+          <w:lang w:val="en-US" w:eastAsia="en-US"/>
+        </w:rPr>
+        <w:t>&lt;&lt;</w:t>
+      </w:r>
+      <w:r>
+        <w:rPr>
+          <w:rFonts w:ascii="Consolas" w:eastAsiaTheme="minorHAnsi" w:hAnsi="Consolas" w:cs="Consolas"/>
+          <w:sz w:val="19"/>
+          <w:szCs w:val="19"/>
+          <w:lang w:val="en-US" w:eastAsia="en-US"/>
+        </w:rPr>
+        <w:t xml:space="preserve"> </w:t>
+      </w:r>
+      <w:r>
+        <w:rPr>
+          <w:rFonts w:ascii="Consolas" w:eastAsiaTheme="minorHAnsi" w:hAnsi="Consolas" w:cs="Consolas"/>
+          <w:color w:val="A31515"/>
+          <w:sz w:val="19"/>
+          <w:szCs w:val="19"/>
+          <w:lang w:val="en-US" w:eastAsia="en-US"/>
+        </w:rPr>
+        <w:t>"\n"</w:t>
+      </w:r>
+      <w:r>
+        <w:rPr>
+          <w:rFonts w:ascii="Consolas" w:eastAsiaTheme="minorHAnsi" w:hAnsi="Consolas" w:cs="Consolas"/>
+          <w:sz w:val="19"/>
+          <w:szCs w:val="19"/>
+          <w:lang w:val="en-US" w:eastAsia="en-US"/>
+        </w:rPr>
+        <w:t>;</w:t>
+      </w:r>
+    </w:p>
+    <w:p>
+      <w:pPr>
+        <w:autoSpaceDE w:val="0"/>
+        <w:autoSpaceDN w:val="0"/>
+        <w:adjustRightInd w:val="0"/>
+        <w:spacing w:after="0" w:line="240" w:lineRule="auto"/>
+        <w:ind w:left="0" w:firstLine="0"/>
+        <w:rPr>
+          <w:rFonts w:ascii="Consolas" w:eastAsiaTheme="minorHAnsi" w:hAnsi="Consolas" w:cs="Consolas"/>
+          <w:sz w:val="19"/>
+          <w:szCs w:val="19"/>
+          <w:lang w:eastAsia="en-US"/>
+        </w:rPr>
+      </w:pPr>
+      <w:r>
+        <w:rPr>
+          <w:rFonts w:ascii="Consolas" w:eastAsiaTheme="minorHAnsi" w:hAnsi="Consolas" w:cs="Consolas"/>
+          <w:sz w:val="19"/>
+          <w:szCs w:val="19"/>
+          <w:lang w:val="en-US" w:eastAsia="en-US"/>
+        </w:rPr>
+        <w:tab/>
+      </w:r>
+      <w:r>
+        <w:rPr>
+          <w:rFonts w:ascii="Consolas" w:eastAsiaTheme="minorHAnsi" w:hAnsi="Consolas" w:cs="Consolas"/>
+          <w:sz w:val="19"/>
+          <w:szCs w:val="19"/>
+          <w:lang w:eastAsia="en-US"/>
+        </w:rPr>
+        <w:t xml:space="preserve">cout </w:t>
+      </w:r>
+      <w:r>
+        <w:rPr>
+          <w:rFonts w:ascii="Consolas" w:eastAsiaTheme="minorHAnsi" w:hAnsi="Consolas" w:cs="Consolas"/>
+          <w:color w:val="008B8B"/>
+          <w:sz w:val="19"/>
+          <w:szCs w:val="19"/>
+          <w:lang w:eastAsia="en-US"/>
+        </w:rPr>
+        <w:t>&lt;&lt;</w:t>
+      </w:r>
+      <w:r>
+        <w:rPr>
+          <w:rFonts w:ascii="Consolas" w:eastAsiaTheme="minorHAnsi" w:hAnsi="Consolas" w:cs="Consolas"/>
+          <w:sz w:val="19"/>
+          <w:szCs w:val="19"/>
+          <w:lang w:eastAsia="en-US"/>
+        </w:rPr>
+        <w:t xml:space="preserve"> </w:t>
+      </w:r>
+      <w:r>
+        <w:rPr>
+          <w:rFonts w:ascii="Consolas" w:eastAsiaTheme="minorHAnsi" w:hAnsi="Consolas" w:cs="Consolas"/>
+          <w:color w:val="A31515"/>
+          <w:sz w:val="19"/>
+          <w:szCs w:val="19"/>
+          <w:lang w:eastAsia="en-US"/>
+        </w:rPr>
+        <w:t>"Сумма отрицательных: "</w:t>
+      </w:r>
+      <w:r>
+        <w:rPr>
+          <w:rFonts w:ascii="Consolas" w:eastAsiaTheme="minorHAnsi" w:hAnsi="Consolas" w:cs="Consolas"/>
+          <w:sz w:val="19"/>
+          <w:szCs w:val="19"/>
+          <w:lang w:eastAsia="en-US"/>
+        </w:rPr>
+        <w:t xml:space="preserve"> </w:t>
+      </w:r>
+      <w:r>
+        <w:rPr>
+          <w:rFonts w:ascii="Consolas" w:eastAsiaTheme="minorHAnsi" w:hAnsi="Consolas" w:cs="Consolas"/>
+          <w:color w:val="008B8B"/>
+          <w:sz w:val="19"/>
+          <w:szCs w:val="19"/>
+          <w:lang w:eastAsia="en-US"/>
+        </w:rPr>
+        <w:t>&lt;&lt;</w:t>
+      </w:r>
+      <w:r>
+        <w:rPr>
+          <w:rFonts w:ascii="Consolas" w:eastAsiaTheme="minorHAnsi" w:hAnsi="Consolas" w:cs="Consolas"/>
+          <w:sz w:val="19"/>
+          <w:szCs w:val="19"/>
+          <w:lang w:eastAsia="en-US"/>
+        </w:rPr>
+        <w:t xml:space="preserve"> sum_minus </w:t>
+      </w:r>
+      <w:r>
+        <w:rPr>
+          <w:rFonts w:ascii="Consolas" w:eastAsiaTheme="minorHAnsi" w:hAnsi="Consolas" w:cs="Consolas"/>
+          <w:color w:val="008B8B"/>
+          <w:sz w:val="19"/>
+          <w:szCs w:val="19"/>
+          <w:lang w:eastAsia="en-US"/>
+        </w:rPr>
+        <w:t>&lt;&lt;</w:t>
+      </w:r>
+      <w:r>
+        <w:rPr>
+          <w:rFonts w:ascii="Consolas" w:eastAsiaTheme="minorHAnsi" w:hAnsi="Consolas" w:cs="Consolas"/>
+          <w:sz w:val="19"/>
+          <w:szCs w:val="19"/>
+          <w:lang w:eastAsia="en-US"/>
+        </w:rPr>
+        <w:t xml:space="preserve"> </w:t>
+      </w:r>
+      <w:r>
+        <w:rPr>
+          <w:rFonts w:ascii="Consolas" w:eastAsiaTheme="minorHAnsi" w:hAnsi="Consolas" w:cs="Consolas"/>
+          <w:color w:val="A31515"/>
+          <w:sz w:val="19"/>
+          <w:szCs w:val="19"/>
+          <w:lang w:eastAsia="en-US"/>
+        </w:rPr>
+        <w:t>"\n"</w:t>
+      </w:r>
+      <w:r>
+        <w:rPr>
+          <w:rFonts w:ascii="Consolas" w:eastAsiaTheme="minorHAnsi" w:hAnsi="Consolas" w:cs="Consolas"/>
+          <w:sz w:val="19"/>
+          <w:szCs w:val="19"/>
+          <w:lang w:eastAsia="en-US"/>
+        </w:rPr>
+        <w:t>;</w:t>
+      </w:r>
+    </w:p>
+    <w:p>
+      <w:pPr>
+        <w:autoSpaceDE w:val="0"/>
+        <w:autoSpaceDN w:val="0"/>
+        <w:adjustRightInd w:val="0"/>
+        <w:spacing w:after="0" w:line="240" w:lineRule="auto"/>
+        <w:ind w:left="0" w:firstLine="0"/>
+        <w:rPr>
+          <w:rFonts w:ascii="Consolas" w:eastAsiaTheme="minorHAnsi" w:hAnsi="Consolas" w:cs="Consolas"/>
+          <w:sz w:val="19"/>
+          <w:szCs w:val="19"/>
+          <w:lang w:eastAsia="en-US"/>
+        </w:rPr>
+      </w:pPr>
+      <w:r>
+        <w:rPr>
+          <w:rFonts w:ascii="Consolas" w:eastAsiaTheme="minorHAnsi" w:hAnsi="Consolas" w:cs="Consolas"/>
+          <w:sz w:val="19"/>
+          <w:szCs w:val="19"/>
+          <w:lang w:eastAsia="en-US"/>
+        </w:rPr>
+        <w:tab/>
+      </w:r>
+    </w:p>
+    <w:p>
+      <w:pPr>
+        <w:autoSpaceDE w:val="0"/>
+        <w:autoSpaceDN w:val="0"/>
+        <w:adjustRightInd w:val="0"/>
+        <w:spacing w:after="0" w:line="240" w:lineRule="auto"/>
+        <w:ind w:left="0" w:firstLine="0"/>
+        <w:rPr>
+          <w:rFonts w:ascii="Consolas" w:eastAsiaTheme="minorHAnsi" w:hAnsi="Consolas" w:cs="Consolas"/>
+          <w:sz w:val="19"/>
+          <w:szCs w:val="19"/>
+          <w:lang w:val="en-US" w:eastAsia="en-US"/>
+        </w:rPr>
+      </w:pPr>
+      <w:r>
+        <w:rPr>
+          <w:rFonts w:ascii="Consolas" w:eastAsiaTheme="minorHAnsi" w:hAnsi="Consolas" w:cs="Consolas"/>
+          <w:sz w:val="19"/>
+          <w:szCs w:val="19"/>
+          <w:lang w:eastAsia="en-US"/>
+        </w:rPr>
+        <w:tab/>
       </w:r>
       <w:r>
         <w:rPr>
@@ -3054,7 +3236,7 @@
         <w:spacing w:after="0" w:line="240" w:lineRule="auto"/>
         <w:ind w:left="0" w:firstLine="0"/>
         <w:rPr>
-          <w:rFonts w:ascii="Consolas" w:eastAsiaTheme="minorHAnsi" w:hAnsi="Consolas" w:cs="Consolas"/>
+          <w:rFonts w:eastAsiaTheme="minorHAnsi"/>
           <w:sz w:val="19"/>
           <w:szCs w:val="19"/>
           <w:lang w:eastAsia="en-US"/>
@@ -3069,21 +3251,6 @@
         </w:rPr>
         <w:t>}</w:t>
       </w:r>
-    </w:p>
-    <w:p>
-      <w:pPr>
-        <w:autoSpaceDE w:val="0"/>
-        <w:autoSpaceDN w:val="0"/>
-        <w:adjustRightInd w:val="0"/>
-        <w:spacing w:after="0" w:line="240" w:lineRule="auto"/>
-        <w:ind w:left="0" w:firstLine="0"/>
-        <w:rPr>
-          <w:rFonts w:eastAsiaTheme="minorHAnsi"/>
-          <w:sz w:val="19"/>
-          <w:szCs w:val="19"/>
-          <w:lang w:eastAsia="en-US"/>
-        </w:rPr>
-      </w:pPr>
     </w:p>
     <w:p>
       <w:pPr>
@@ -3150,7 +3317,7 @@
             <v:path o:extrusionok="f" gradientshapeok="t" o:connecttype="rect"/>
             <o:lock v:ext="edit" aspectratio="t"/>
           </v:shapetype>
-          <v:shape id="_x0000_i1025" type="#_x0000_t75" style="width:146.15pt;height:679.15pt">
+          <v:shape id="_x0000_i1027" type="#_x0000_t75" style="width:141pt;height:702pt">
             <v:imagedata r:id="rId8" o:title="Minaeva_4"/>
           </v:shape>
         </w:pict>
@@ -3199,7 +3366,7 @@
         </w:rPr>
         <w:drawing>
           <wp:inline distT="0" distB="0" distL="0" distR="0" wp14:anchorId="7539D529" wp14:editId="3A1F4AC6">
-            <wp:extent cx="5940425" cy="2887345"/>
+            <wp:extent cx="4429125" cy="2152777"/>
             <wp:effectExtent l="0" t="0" r="0" b="0"/>
             <wp:docPr id="1" name="Рисунок 1"/>
             <wp:cNvGraphicFramePr>
@@ -3221,7 +3388,7 @@
                   <pic:spPr>
                     <a:xfrm>
                       <a:off x="0" y="0"/>
-                      <a:ext cx="5940425" cy="2887345"/>
+                      <a:ext cx="4438464" cy="2157316"/>
                     </a:xfrm>
                     <a:prstGeom prst="rect">
                       <a:avLst/>
@@ -3570,7 +3737,7 @@
           <w:rFonts w:ascii="Consolas" w:hAnsi="Consolas"/>
           <w:sz w:val="24"/>
         </w:rPr>
-        <w:t>N[Sum[1 / n, {n,1,1000,2}] - Sum[1 / n, {n,2,1000,2}], 20]</w:t>
+        <w:t>{N[Sum[1 / n, {n,1,1000,2}], 20], N[Sum[1 / n, {n,2,1000,2}], 20]}</w:t>
       </w:r>
     </w:p>
     <w:p>
@@ -3581,7 +3748,6 @@
         <w:ind w:left="0" w:firstLine="0"/>
         <w:rPr>
           <w:sz w:val="24"/>
-          <w:lang w:val="en-US"/>
         </w:rPr>
       </w:pPr>
       <w:r>
@@ -3591,7 +3757,7 @@
         </w:rPr>
         <w:drawing>
           <wp:inline distT="0" distB="0" distL="0" distR="0" wp14:anchorId="1AD4FAF4" wp14:editId="1FA870C5">
-            <wp:extent cx="1496401" cy="1172855"/>
+            <wp:extent cx="1771650" cy="1388591"/>
             <wp:effectExtent l="0" t="0" r="0" b="0"/>
             <wp:docPr id="3" name="Рисунок 3"/>
             <wp:cNvGraphicFramePr>
@@ -3613,7 +3779,7 @@
                   <pic:spPr>
                     <a:xfrm>
                       <a:off x="0" y="0"/>
-                      <a:ext cx="1568260" cy="1229177"/>
+                      <a:ext cx="1868238" cy="1464295"/>
                     </a:xfrm>
                     <a:prstGeom prst="rect">
                       <a:avLst/>
@@ -3633,14 +3799,13 @@
       </w:r>
       <w:r>
         <w:rPr>
-          <w:sz w:val="24"/>
-          <w:lang w:val="en-US"/>
+          <w:noProof/>
         </w:rPr>
         <w:drawing>
-          <wp:inline distT="0" distB="0" distL="0" distR="0" wp14:anchorId="18A5FC3C" wp14:editId="138C38E1">
-            <wp:extent cx="3316406" cy="1220323"/>
+          <wp:inline distT="0" distB="0" distL="0" distR="0" wp14:anchorId="72C1D087" wp14:editId="529BE84D">
+            <wp:extent cx="2857500" cy="1357189"/>
             <wp:effectExtent l="0" t="0" r="0" b="0"/>
-            <wp:docPr id="2" name="Рисунок 2"/>
+            <wp:docPr id="4" name="Рисунок 4"/>
             <wp:cNvGraphicFramePr>
               <a:graphicFrameLocks xmlns:a="http://schemas.openxmlformats.org/drawingml/2006/main" noChangeAspect="1"/>
             </wp:cNvGraphicFramePr>
@@ -3660,7 +3825,7 @@
                   <pic:spPr>
                     <a:xfrm>
                       <a:off x="0" y="0"/>
-                      <a:ext cx="3329962" cy="1225311"/>
+                      <a:ext cx="2939239" cy="1396012"/>
                     </a:xfrm>
                     <a:prstGeom prst="rect">
                       <a:avLst/>
@@ -3704,15 +3869,7 @@
         <w:rPr>
           <w:sz w:val="24"/>
         </w:rPr>
-        <w:t>При работе программы результаты двух методов вычисления не равны из-за особенности хранения чисел с плавающей точкой в памяти компьютера. Происходит потеря точности при операциях на слишком маленьких значения</w:t>
-      </w:r>
-      <w:bookmarkStart w:id="0" w:name="_GoBack"/>
-      <w:bookmarkEnd w:id="0"/>
-      <w:r>
-        <w:rPr>
-          <w:sz w:val="24"/>
-        </w:rPr>
-        <w:t>х.</w:t>
+        <w:t>При работе программы результаты двух методов вычисления не равны из-за особенности хранения чисел с плавающей точкой в памяти компьютера. Происходит потеря точности при операциях на слишком маленьких значениях.</w:t>
       </w:r>
     </w:p>
     <w:p>
@@ -3729,12 +3886,13 @@
         <w:rPr>
           <w:b/>
         </w:rPr>
-        <w:lastRenderedPageBreak/>
         <w:t>Вывод</w:t>
       </w:r>
       <w:r>
         <w:t>: На основании того, что полученные результаты совпали с ожидаемыми, программа работает верно.</w:t>
       </w:r>
+      <w:bookmarkStart w:id="0" w:name="_GoBack"/>
+      <w:bookmarkEnd w:id="0"/>
     </w:p>
     <w:sectPr>
       <w:pgSz w:w="11906" w:h="16838"/>
@@ -4781,7 +4939,7 @@
 </file>
 
 <file path=customXml/itemProps1.xml><?xml version="1.0" encoding="utf-8"?>
-<ds:datastoreItem xmlns:ds="http://schemas.openxmlformats.org/officeDocument/2006/customXml" ds:itemID="{CDB1E8D4-A955-4918-9494-40DEEB93E322}">
+<ds:datastoreItem xmlns:ds="http://schemas.openxmlformats.org/officeDocument/2006/customXml" ds:itemID="{BDBE7FA5-F96A-415B-8BBA-14F2BBE18FDD}">
   <ds:schemaRefs>
     <ds:schemaRef ds:uri="http://schemas.openxmlformats.org/officeDocument/2006/bibliography"/>
   </ds:schemaRefs>

</xml_diff>